<commit_message>
Chỉnh sửa file báo cáo
</commit_message>
<xml_diff>
--- a/File_Trinh_Bay_De_Tai/Sơ đồ phân công công việc.docx
+++ b/File_Trinh_Bay_De_Tai/Sơ đồ phân công công việc.docx
@@ -548,6 +548,640 @@
           <w:szCs w:val="24"/>
         </w:rPr>
       </w:pPr>
+    </w:p>
+    <w:p>
+      <w:pPr>
+        <w:rPr>
+          <w:rFonts w:ascii="Times New Roman" w:hAnsi="Times New Roman" w:cs="Times New Roman"/>
+          <w:sz w:val="24"/>
+          <w:szCs w:val="24"/>
+        </w:rPr>
+      </w:pPr>
+      <w:r>
+        <w:rPr>
+          <w:rFonts w:ascii="Times New Roman" w:hAnsi="Times New Roman" w:cs="Times New Roman"/>
+          <w:sz w:val="24"/>
+          <w:szCs w:val="24"/>
+        </w:rPr>
+        <w:t xml:space="preserve">+ Bảng giá dịch vụ mặc định: Chung </w:t>
+      </w:r>
+    </w:p>
+    <w:p>
+      <w:pPr>
+        <w:ind w:left="720" w:firstLine="720"/>
+        <w:rPr>
+          <w:rFonts w:ascii="Times New Roman" w:hAnsi="Times New Roman" w:cs="Times New Roman"/>
+          <w:sz w:val="24"/>
+          <w:szCs w:val="24"/>
+        </w:rPr>
+      </w:pPr>
+      <w:r>
+        <w:rPr>
+          <w:rFonts w:ascii="Times New Roman" w:hAnsi="Times New Roman" w:cs="Times New Roman"/>
+          <w:sz w:val="24"/>
+          <w:szCs w:val="24"/>
+        </w:rPr>
+        <w:t>[0] (Wifi tháng): (320.000 VND/tháng)</w:t>
+      </w:r>
+    </w:p>
+    <w:p>
+      <w:pPr>
+        <w:rPr>
+          <w:rFonts w:ascii="Times New Roman" w:hAnsi="Times New Roman" w:cs="Times New Roman"/>
+          <w:sz w:val="24"/>
+          <w:szCs w:val="24"/>
+        </w:rPr>
+      </w:pPr>
+      <w:r>
+        <w:rPr>
+          <w:rFonts w:ascii="Times New Roman" w:hAnsi="Times New Roman" w:cs="Times New Roman"/>
+          <w:sz w:val="24"/>
+          <w:szCs w:val="24"/>
+        </w:rPr>
+        <w:tab/>
+      </w:r>
+      <w:r>
+        <w:rPr>
+          <w:rFonts w:ascii="Times New Roman" w:hAnsi="Times New Roman" w:cs="Times New Roman"/>
+          <w:sz w:val="24"/>
+          <w:szCs w:val="24"/>
+        </w:rPr>
+        <w:tab/>
+        <w:t>[1] (sửa chữa/thay thế nội thất): (30.000 VND/lần)</w:t>
+      </w:r>
+    </w:p>
+    <w:p>
+      <w:pPr>
+        <w:ind w:left="720" w:firstLine="720"/>
+        <w:rPr>
+          <w:rFonts w:ascii="Times New Roman" w:hAnsi="Times New Roman" w:cs="Times New Roman"/>
+          <w:sz w:val="24"/>
+          <w:szCs w:val="24"/>
+        </w:rPr>
+      </w:pPr>
+      <w:r>
+        <w:rPr>
+          <w:rFonts w:ascii="Times New Roman" w:hAnsi="Times New Roman" w:cs="Times New Roman"/>
+          <w:sz w:val="24"/>
+          <w:szCs w:val="24"/>
+        </w:rPr>
+        <w:t>Cá nhân</w:t>
+      </w:r>
+    </w:p>
+    <w:p>
+      <w:pPr>
+        <w:ind w:left="720" w:firstLine="720"/>
+        <w:rPr>
+          <w:rFonts w:ascii="Times New Roman" w:hAnsi="Times New Roman" w:cs="Times New Roman"/>
+          <w:sz w:val="24"/>
+          <w:szCs w:val="24"/>
+        </w:rPr>
+      </w:pPr>
+      <w:r>
+        <w:rPr>
+          <w:rFonts w:ascii="Times New Roman" w:hAnsi="Times New Roman" w:cs="Times New Roman"/>
+          <w:sz w:val="24"/>
+          <w:szCs w:val="24"/>
+        </w:rPr>
+        <w:t>[0] (Giặt xả): (20.000 VND/lần)</w:t>
+      </w:r>
+    </w:p>
+    <w:p>
+      <w:pPr>
+        <w:rPr>
+          <w:rFonts w:ascii="Times New Roman" w:hAnsi="Times New Roman" w:cs="Times New Roman"/>
+          <w:sz w:val="24"/>
+          <w:szCs w:val="24"/>
+        </w:rPr>
+      </w:pPr>
+      <w:r>
+        <w:rPr>
+          <w:rFonts w:ascii="Times New Roman" w:hAnsi="Times New Roman" w:cs="Times New Roman"/>
+          <w:sz w:val="24"/>
+          <w:szCs w:val="24"/>
+        </w:rPr>
+        <w:tab/>
+      </w:r>
+      <w:r>
+        <w:rPr>
+          <w:rFonts w:ascii="Times New Roman" w:hAnsi="Times New Roman" w:cs="Times New Roman"/>
+          <w:sz w:val="24"/>
+          <w:szCs w:val="24"/>
+        </w:rPr>
+        <w:tab/>
+        <w:t>[1] (Gửi xe): (50.000 VND/tháng)</w:t>
+      </w:r>
+    </w:p>
+    <w:p>
+      <w:pPr>
+        <w:rPr>
+          <w:rFonts w:ascii="Times New Roman" w:hAnsi="Times New Roman" w:cs="Times New Roman"/>
+          <w:sz w:val="24"/>
+          <w:szCs w:val="24"/>
+        </w:rPr>
+      </w:pPr>
+      <w:r>
+        <w:rPr>
+          <w:rFonts w:ascii="Times New Roman" w:hAnsi="Times New Roman" w:cs="Times New Roman"/>
+          <w:sz w:val="24"/>
+          <w:szCs w:val="24"/>
+        </w:rPr>
+        <w:tab/>
+      </w:r>
+      <w:r>
+        <w:rPr>
+          <w:rFonts w:ascii="Times New Roman" w:hAnsi="Times New Roman" w:cs="Times New Roman"/>
+          <w:sz w:val="24"/>
+          <w:szCs w:val="24"/>
+        </w:rPr>
+        <w:tab/>
+        <w:t>[2</w:t>
+      </w:r>
+      <w:r>
+        <w:rPr>
+          <w:rFonts w:ascii="Times New Roman" w:hAnsi="Times New Roman" w:cs="Times New Roman"/>
+          <w:sz w:val="24"/>
+          <w:szCs w:val="24"/>
+        </w:rPr>
+        <w:t xml:space="preserve">] (Wifi </w:t>
+      </w:r>
+      <w:r>
+        <w:rPr>
+          <w:rFonts w:ascii="Times New Roman" w:hAnsi="Times New Roman" w:cs="Times New Roman"/>
+          <w:sz w:val="24"/>
+          <w:szCs w:val="24"/>
+        </w:rPr>
+        <w:t>cá nhân</w:t>
+      </w:r>
+      <w:r>
+        <w:rPr>
+          <w:rFonts w:ascii="Times New Roman" w:hAnsi="Times New Roman" w:cs="Times New Roman"/>
+          <w:sz w:val="24"/>
+          <w:szCs w:val="24"/>
+        </w:rPr>
+        <w:t xml:space="preserve">): </w:t>
+      </w:r>
+      <w:r>
+        <w:rPr>
+          <w:rFonts w:ascii="Times New Roman" w:hAnsi="Times New Roman" w:cs="Times New Roman"/>
+          <w:sz w:val="24"/>
+          <w:szCs w:val="24"/>
+        </w:rPr>
+        <w:t>(5</w:t>
+      </w:r>
+      <w:r>
+        <w:rPr>
+          <w:rFonts w:ascii="Times New Roman" w:hAnsi="Times New Roman" w:cs="Times New Roman"/>
+          <w:sz w:val="24"/>
+          <w:szCs w:val="24"/>
+        </w:rPr>
+        <w:t>0.000 VND</w:t>
+      </w:r>
+      <w:r>
+        <w:rPr>
+          <w:rFonts w:ascii="Times New Roman" w:hAnsi="Times New Roman" w:cs="Times New Roman"/>
+          <w:sz w:val="24"/>
+          <w:szCs w:val="24"/>
+        </w:rPr>
+        <w:t>/tháng</w:t>
+      </w:r>
+      <w:r>
+        <w:rPr>
+          <w:rFonts w:ascii="Times New Roman" w:hAnsi="Times New Roman" w:cs="Times New Roman"/>
+          <w:sz w:val="24"/>
+          <w:szCs w:val="24"/>
+        </w:rPr>
+        <w:t>)</w:t>
+      </w:r>
+    </w:p>
+    <w:p>
+      <w:pPr>
+        <w:rPr>
+          <w:rFonts w:ascii="Times New Roman" w:hAnsi="Times New Roman" w:cs="Times New Roman"/>
+          <w:sz w:val="24"/>
+          <w:szCs w:val="24"/>
+        </w:rPr>
+      </w:pPr>
+      <w:r>
+        <w:rPr>
+          <w:rFonts w:ascii="Times New Roman" w:hAnsi="Times New Roman" w:cs="Times New Roman"/>
+          <w:sz w:val="24"/>
+          <w:szCs w:val="24"/>
+        </w:rPr>
+        <w:t xml:space="preserve">   </w:t>
+      </w:r>
+    </w:p>
+    <w:p>
+      <w:pPr>
+        <w:rPr>
+          <w:rFonts w:ascii="Times New Roman" w:hAnsi="Times New Roman" w:cs="Times New Roman"/>
+          <w:sz w:val="24"/>
+          <w:szCs w:val="24"/>
+        </w:rPr>
+      </w:pPr>
+      <w:r>
+        <w:rPr>
+          <w:rFonts w:ascii="Times New Roman" w:hAnsi="Times New Roman" w:cs="Times New Roman"/>
+          <w:sz w:val="24"/>
+          <w:szCs w:val="24"/>
+        </w:rPr>
+        <w:t>Cả nhóm: Cài đặt DataBase vào máy trong thư mục QuerySQL với file CreateDataBase, xem mô tả khoá giữa các bảng để biết sơ bộ cấu trúc Database, có thể tự thêm dữ liệu vào bảng để build các query sau</w:t>
+      </w:r>
+    </w:p>
+    <w:p>
+      <w:pPr>
+        <w:rPr>
+          <w:rFonts w:ascii="Times New Roman" w:hAnsi="Times New Roman" w:cs="Times New Roman"/>
+          <w:sz w:val="24"/>
+          <w:szCs w:val="24"/>
+        </w:rPr>
+      </w:pPr>
+      <w:r>
+        <w:rPr>
+          <w:rFonts w:ascii="Times New Roman" w:hAnsi="Times New Roman" w:cs="Times New Roman"/>
+          <w:sz w:val="24"/>
+          <w:szCs w:val="24"/>
+        </w:rPr>
+        <w:t>Quang:</w:t>
+      </w:r>
+    </w:p>
+    <w:p>
+      <w:pPr>
+        <w:rPr>
+          <w:rFonts w:ascii="Times New Roman" w:hAnsi="Times New Roman" w:cs="Times New Roman"/>
+          <w:sz w:val="24"/>
+          <w:szCs w:val="24"/>
+        </w:rPr>
+      </w:pPr>
+      <w:r>
+        <w:rPr>
+          <w:rFonts w:ascii="Times New Roman" w:hAnsi="Times New Roman" w:cs="Times New Roman"/>
+          <w:sz w:val="24"/>
+          <w:szCs w:val="24"/>
+        </w:rPr>
+        <w:t>+ build query sql tạ</w:t>
+      </w:r>
+      <w:r>
+        <w:rPr>
+          <w:rFonts w:ascii="Times New Roman" w:hAnsi="Times New Roman" w:cs="Times New Roman"/>
+          <w:sz w:val="24"/>
+          <w:szCs w:val="24"/>
+        </w:rPr>
+        <w:t xml:space="preserve">o procedure </w:t>
+      </w:r>
+      <w:r>
+        <w:rPr>
+          <w:rFonts w:ascii="Times New Roman" w:hAnsi="Times New Roman" w:cs="Times New Roman"/>
+          <w:sz w:val="24"/>
+          <w:szCs w:val="24"/>
+        </w:rPr>
+        <w:t>về thêm, cập nhật, xoá các thông tin liên quan đến các bảng PHONG, NOITHAT, DIEN, NUOC</w:t>
+      </w:r>
+    </w:p>
+    <w:p>
+      <w:pPr>
+        <w:rPr>
+          <w:rFonts w:ascii="Times New Roman" w:hAnsi="Times New Roman" w:cs="Times New Roman"/>
+          <w:sz w:val="24"/>
+          <w:szCs w:val="24"/>
+        </w:rPr>
+      </w:pPr>
+      <w:r>
+        <w:rPr>
+          <w:rFonts w:ascii="Times New Roman" w:hAnsi="Times New Roman" w:cs="Times New Roman"/>
+          <w:sz w:val="24"/>
+          <w:szCs w:val="24"/>
+        </w:rPr>
+        <w:t>+ add vào file C# để test chạy</w:t>
+      </w:r>
+      <w:r>
+        <w:rPr>
+          <w:rFonts w:ascii="Times New Roman" w:hAnsi="Times New Roman" w:cs="Times New Roman"/>
+          <w:sz w:val="24"/>
+          <w:szCs w:val="24"/>
+        </w:rPr>
+        <w:t xml:space="preserve"> các hàm</w:t>
+      </w:r>
+    </w:p>
+    <w:p>
+      <w:pPr>
+        <w:rPr>
+          <w:rFonts w:ascii="Times New Roman" w:hAnsi="Times New Roman" w:cs="Times New Roman"/>
+          <w:sz w:val="24"/>
+          <w:szCs w:val="24"/>
+        </w:rPr>
+      </w:pPr>
+      <w:r>
+        <w:rPr>
+          <w:rFonts w:ascii="Times New Roman" w:hAnsi="Times New Roman" w:cs="Times New Roman"/>
+          <w:sz w:val="24"/>
+          <w:szCs w:val="24"/>
+        </w:rPr>
+        <w:t>Linh:</w:t>
+      </w:r>
+    </w:p>
+    <w:p>
+      <w:pPr>
+        <w:rPr>
+          <w:rFonts w:ascii="Times New Roman" w:hAnsi="Times New Roman" w:cs="Times New Roman"/>
+          <w:sz w:val="24"/>
+          <w:szCs w:val="24"/>
+        </w:rPr>
+      </w:pPr>
+      <w:r>
+        <w:rPr>
+          <w:rFonts w:ascii="Times New Roman" w:hAnsi="Times New Roman" w:cs="Times New Roman"/>
+          <w:sz w:val="24"/>
+          <w:szCs w:val="24"/>
+        </w:rPr>
+        <w:t>+ build query sql tạo procedure về thêm, cập nhật, xoá thông tin sinh viên theo id_sinhvien, truyền vào các paramenter phù hợp cho procedure</w:t>
+      </w:r>
+    </w:p>
+    <w:p>
+      <w:pPr>
+        <w:rPr>
+          <w:rFonts w:ascii="Times New Roman" w:hAnsi="Times New Roman" w:cs="Times New Roman"/>
+          <w:sz w:val="24"/>
+          <w:szCs w:val="24"/>
+        </w:rPr>
+      </w:pPr>
+      <w:r>
+        <w:rPr>
+          <w:rFonts w:ascii="Times New Roman" w:hAnsi="Times New Roman" w:cs="Times New Roman"/>
+          <w:sz w:val="24"/>
+          <w:szCs w:val="24"/>
+        </w:rPr>
+        <w:t>+ build query sql tạo procedure về thêm, cập nhậ</w:t>
+      </w:r>
+      <w:r>
+        <w:rPr>
+          <w:rFonts w:ascii="Times New Roman" w:hAnsi="Times New Roman" w:cs="Times New Roman"/>
+          <w:sz w:val="24"/>
+          <w:szCs w:val="24"/>
+        </w:rPr>
+        <w:t xml:space="preserve">t, xoá </w:t>
+      </w:r>
+      <w:r>
+        <w:rPr>
+          <w:rFonts w:ascii="Times New Roman" w:hAnsi="Times New Roman" w:cs="Times New Roman"/>
+          <w:sz w:val="24"/>
+          <w:szCs w:val="24"/>
+        </w:rPr>
+        <w:t>thông tin phụ huynh theo id_sinhvien</w:t>
+      </w:r>
+      <w:r>
+        <w:rPr>
+          <w:rFonts w:ascii="Times New Roman" w:hAnsi="Times New Roman" w:cs="Times New Roman"/>
+          <w:sz w:val="24"/>
+          <w:szCs w:val="24"/>
+        </w:rPr>
+        <w:t>, truyền vào các paramenter phù hợp cho procedure</w:t>
+      </w:r>
+    </w:p>
+    <w:p>
+      <w:pPr>
+        <w:rPr>
+          <w:rFonts w:ascii="Times New Roman" w:hAnsi="Times New Roman" w:cs="Times New Roman"/>
+          <w:sz w:val="24"/>
+          <w:szCs w:val="24"/>
+        </w:rPr>
+      </w:pPr>
+      <w:r>
+        <w:rPr>
+          <w:rFonts w:ascii="Times New Roman" w:hAnsi="Times New Roman" w:cs="Times New Roman"/>
+          <w:sz w:val="24"/>
+          <w:szCs w:val="24"/>
+        </w:rPr>
+        <w:t xml:space="preserve">+ </w:t>
+      </w:r>
+      <w:r>
+        <w:rPr>
+          <w:rFonts w:ascii="Times New Roman" w:hAnsi="Times New Roman" w:cs="Times New Roman"/>
+          <w:sz w:val="24"/>
+          <w:szCs w:val="24"/>
+        </w:rPr>
+        <w:t>Code</w:t>
+      </w:r>
+      <w:r>
+        <w:rPr>
+          <w:rFonts w:ascii="Times New Roman" w:hAnsi="Times New Roman" w:cs="Times New Roman"/>
+          <w:sz w:val="24"/>
+          <w:szCs w:val="24"/>
+        </w:rPr>
+        <w:t xml:space="preserve"> vào file C# để test chạy các hàm</w:t>
+      </w:r>
+    </w:p>
+    <w:p>
+      <w:pPr>
+        <w:rPr>
+          <w:rFonts w:ascii="Times New Roman" w:hAnsi="Times New Roman" w:cs="Times New Roman"/>
+          <w:sz w:val="24"/>
+          <w:szCs w:val="24"/>
+        </w:rPr>
+      </w:pPr>
+      <w:r>
+        <w:rPr>
+          <w:rFonts w:ascii="Times New Roman" w:hAnsi="Times New Roman" w:cs="Times New Roman"/>
+          <w:sz w:val="24"/>
+          <w:szCs w:val="24"/>
+        </w:rPr>
+        <w:t>Nghĩa</w:t>
+      </w:r>
+      <w:r>
+        <w:rPr>
+          <w:rFonts w:ascii="Times New Roman" w:hAnsi="Times New Roman" w:cs="Times New Roman"/>
+          <w:sz w:val="24"/>
+          <w:szCs w:val="24"/>
+        </w:rPr>
+        <w:t xml:space="preserve">: </w:t>
+      </w:r>
+      <w:r>
+        <w:rPr>
+          <w:rFonts w:ascii="Times New Roman" w:hAnsi="Times New Roman" w:cs="Times New Roman"/>
+          <w:sz w:val="24"/>
+          <w:szCs w:val="24"/>
+        </w:rPr>
+        <w:t>Điều chỉnh file báo cáo của nhóm</w:t>
+      </w:r>
+      <w:r>
+        <w:rPr>
+          <w:rFonts w:ascii="Times New Roman" w:hAnsi="Times New Roman" w:cs="Times New Roman"/>
+          <w:sz w:val="24"/>
+          <w:szCs w:val="24"/>
+        </w:rPr>
+        <w:t xml:space="preserve"> </w:t>
+      </w:r>
+      <w:r>
+        <w:rPr>
+          <w:rFonts w:ascii="Times New Roman" w:hAnsi="Times New Roman" w:cs="Times New Roman"/>
+          <w:sz w:val="24"/>
+          <w:szCs w:val="24"/>
+        </w:rPr>
+        <w:t>cho phù hợp</w:t>
+      </w:r>
+      <w:r>
+        <w:rPr>
+          <w:rFonts w:ascii="Times New Roman" w:hAnsi="Times New Roman" w:cs="Times New Roman"/>
+          <w:sz w:val="24"/>
+          <w:szCs w:val="24"/>
+        </w:rPr>
+        <w:t>, thêm phân công công việc, miêu tả thêm về bài toán, công cụ, code nếu có thể</w:t>
+      </w:r>
+      <w:r>
+        <w:rPr>
+          <w:rFonts w:ascii="Times New Roman" w:hAnsi="Times New Roman" w:cs="Times New Roman"/>
+          <w:sz w:val="24"/>
+          <w:szCs w:val="24"/>
+        </w:rPr>
+        <w:t>.</w:t>
+      </w:r>
+    </w:p>
+    <w:p>
+      <w:pPr>
+        <w:rPr>
+          <w:rFonts w:ascii="Times New Roman" w:hAnsi="Times New Roman" w:cs="Times New Roman"/>
+          <w:sz w:val="24"/>
+          <w:szCs w:val="24"/>
+        </w:rPr>
+      </w:pPr>
+      <w:r>
+        <w:rPr>
+          <w:rFonts w:ascii="Times New Roman" w:hAnsi="Times New Roman" w:cs="Times New Roman"/>
+          <w:sz w:val="24"/>
+          <w:szCs w:val="24"/>
+        </w:rPr>
+        <w:lastRenderedPageBreak/>
+        <w:t xml:space="preserve">   </w:t>
+      </w:r>
+      <w:r>
+        <w:rPr>
+          <w:rFonts w:ascii="Times New Roman" w:hAnsi="Times New Roman" w:cs="Times New Roman"/>
+          <w:sz w:val="24"/>
+          <w:szCs w:val="24"/>
+        </w:rPr>
+        <w:t>Sơ bộ g</w:t>
+      </w:r>
+      <w:r>
+        <w:rPr>
+          <w:rFonts w:ascii="Times New Roman" w:hAnsi="Times New Roman" w:cs="Times New Roman"/>
+          <w:sz w:val="24"/>
+          <w:szCs w:val="24"/>
+        </w:rPr>
+        <w:t>iao diện gồ</w:t>
+      </w:r>
+      <w:r>
+        <w:rPr>
+          <w:rFonts w:ascii="Times New Roman" w:hAnsi="Times New Roman" w:cs="Times New Roman"/>
+          <w:sz w:val="24"/>
+          <w:szCs w:val="24"/>
+        </w:rPr>
+        <w:t>m 4</w:t>
+      </w:r>
+      <w:r>
+        <w:rPr>
+          <w:rFonts w:ascii="Times New Roman" w:hAnsi="Times New Roman" w:cs="Times New Roman"/>
+          <w:sz w:val="24"/>
+          <w:szCs w:val="24"/>
+        </w:rPr>
+        <w:t xml:space="preserve"> tuỳ chọn chính: Quản lý phòng, Quản lý Sinh viên, Quản lý Dịch vụ</w:t>
+      </w:r>
+      <w:r>
+        <w:rPr>
+          <w:rFonts w:ascii="Times New Roman" w:hAnsi="Times New Roman" w:cs="Times New Roman"/>
+          <w:sz w:val="24"/>
+          <w:szCs w:val="24"/>
+        </w:rPr>
+        <w:t>, Xuất  dữ liệu ra file Excel</w:t>
+      </w:r>
+    </w:p>
+    <w:p>
+      <w:pPr>
+        <w:rPr>
+          <w:rFonts w:ascii="Times New Roman" w:hAnsi="Times New Roman" w:cs="Times New Roman"/>
+          <w:sz w:val="24"/>
+          <w:szCs w:val="24"/>
+        </w:rPr>
+      </w:pPr>
+      <w:r>
+        <w:rPr>
+          <w:rFonts w:ascii="Times New Roman" w:hAnsi="Times New Roman" w:cs="Times New Roman"/>
+          <w:sz w:val="24"/>
+          <w:szCs w:val="24"/>
+        </w:rPr>
+        <w:t>- Trong menu tuỳ chọn Quản lý phòng gồm:</w:t>
+      </w:r>
+    </w:p>
+    <w:p>
+      <w:pPr>
+        <w:ind w:firstLine="720"/>
+        <w:rPr>
+          <w:rFonts w:ascii="Times New Roman" w:hAnsi="Times New Roman" w:cs="Times New Roman"/>
+          <w:sz w:val="24"/>
+          <w:szCs w:val="24"/>
+        </w:rPr>
+      </w:pPr>
+      <w:r>
+        <w:rPr>
+          <w:rFonts w:ascii="Times New Roman" w:hAnsi="Times New Roman" w:cs="Times New Roman"/>
+          <w:sz w:val="24"/>
+          <w:szCs w:val="24"/>
+        </w:rPr>
+        <w:t>+ Tìm thông tin phòng theo tên, ID phòng</w:t>
+      </w:r>
+    </w:p>
+    <w:p>
+      <w:pPr>
+        <w:ind w:firstLine="720"/>
+        <w:rPr>
+          <w:rFonts w:ascii="Times New Roman" w:hAnsi="Times New Roman" w:cs="Times New Roman"/>
+          <w:sz w:val="24"/>
+          <w:szCs w:val="24"/>
+        </w:rPr>
+      </w:pPr>
+      <w:r>
+        <w:rPr>
+          <w:rFonts w:ascii="Times New Roman" w:hAnsi="Times New Roman" w:cs="Times New Roman"/>
+          <w:sz w:val="24"/>
+          <w:szCs w:val="24"/>
+        </w:rPr>
+        <w:t>+ Chỉnh sửa thông tin liên quan tới phòng hiện tại thông qua tên, ID phòng</w:t>
+      </w:r>
+    </w:p>
+    <w:p>
+      <w:pPr>
+        <w:ind w:firstLine="720"/>
+        <w:rPr>
+          <w:rFonts w:ascii="Times New Roman" w:hAnsi="Times New Roman" w:cs="Times New Roman"/>
+          <w:sz w:val="24"/>
+          <w:szCs w:val="24"/>
+        </w:rPr>
+      </w:pPr>
+      <w:r>
+        <w:rPr>
+          <w:rFonts w:ascii="Times New Roman" w:hAnsi="Times New Roman" w:cs="Times New Roman"/>
+          <w:sz w:val="24"/>
+          <w:szCs w:val="24"/>
+        </w:rPr>
+        <w:t>+ Thêm, xoá các phòng trong database.</w:t>
+      </w:r>
+    </w:p>
+    <w:p>
+      <w:pPr>
+        <w:ind w:firstLine="720"/>
+        <w:rPr>
+          <w:rFonts w:ascii="Times New Roman" w:hAnsi="Times New Roman" w:cs="Times New Roman"/>
+          <w:sz w:val="24"/>
+          <w:szCs w:val="24"/>
+        </w:rPr>
+      </w:pPr>
+      <w:r>
+        <w:rPr>
+          <w:rFonts w:ascii="Times New Roman" w:hAnsi="Times New Roman" w:cs="Times New Roman"/>
+          <w:sz w:val="24"/>
+          <w:szCs w:val="24"/>
+        </w:rPr>
+        <w:t>+ Hiển thị các thông tin về phòng</w:t>
+      </w:r>
       <w:bookmarkStart w:id="0" w:name="_GoBack"/>
       <w:bookmarkEnd w:id="0"/>
     </w:p>
@@ -559,616 +1193,6 @@
           <w:szCs w:val="24"/>
         </w:rPr>
       </w:pPr>
-    </w:p>
-    <w:p>
-      <w:pPr>
-        <w:rPr>
-          <w:rFonts w:ascii="Times New Roman" w:hAnsi="Times New Roman" w:cs="Times New Roman"/>
-          <w:sz w:val="24"/>
-          <w:szCs w:val="24"/>
-        </w:rPr>
-      </w:pPr>
-      <w:r>
-        <w:rPr>
-          <w:rFonts w:ascii="Times New Roman" w:hAnsi="Times New Roman" w:cs="Times New Roman"/>
-          <w:sz w:val="24"/>
-          <w:szCs w:val="24"/>
-        </w:rPr>
-        <w:t xml:space="preserve">+ Bảng giá dịch vụ mặc định: Chung </w:t>
-      </w:r>
-    </w:p>
-    <w:p>
-      <w:pPr>
-        <w:ind w:left="720" w:firstLine="720"/>
-        <w:rPr>
-          <w:rFonts w:ascii="Times New Roman" w:hAnsi="Times New Roman" w:cs="Times New Roman"/>
-          <w:sz w:val="24"/>
-          <w:szCs w:val="24"/>
-        </w:rPr>
-      </w:pPr>
-      <w:r>
-        <w:rPr>
-          <w:rFonts w:ascii="Times New Roman" w:hAnsi="Times New Roman" w:cs="Times New Roman"/>
-          <w:sz w:val="24"/>
-          <w:szCs w:val="24"/>
-        </w:rPr>
-        <w:t>[0] (Wifi tháng): (320.000 VND/tháng)</w:t>
-      </w:r>
-    </w:p>
-    <w:p>
-      <w:pPr>
-        <w:rPr>
-          <w:rFonts w:ascii="Times New Roman" w:hAnsi="Times New Roman" w:cs="Times New Roman"/>
-          <w:sz w:val="24"/>
-          <w:szCs w:val="24"/>
-        </w:rPr>
-      </w:pPr>
-      <w:r>
-        <w:rPr>
-          <w:rFonts w:ascii="Times New Roman" w:hAnsi="Times New Roman" w:cs="Times New Roman"/>
-          <w:sz w:val="24"/>
-          <w:szCs w:val="24"/>
-        </w:rPr>
-        <w:tab/>
-      </w:r>
-      <w:r>
-        <w:rPr>
-          <w:rFonts w:ascii="Times New Roman" w:hAnsi="Times New Roman" w:cs="Times New Roman"/>
-          <w:sz w:val="24"/>
-          <w:szCs w:val="24"/>
-        </w:rPr>
-        <w:tab/>
-        <w:t>[1] (sửa chữa/thay thế nội thất): (30.000 VND/lần)</w:t>
-      </w:r>
-    </w:p>
-    <w:p>
-      <w:pPr>
-        <w:ind w:left="720" w:firstLine="720"/>
-        <w:rPr>
-          <w:rFonts w:ascii="Times New Roman" w:hAnsi="Times New Roman" w:cs="Times New Roman"/>
-          <w:sz w:val="24"/>
-          <w:szCs w:val="24"/>
-        </w:rPr>
-      </w:pPr>
-      <w:r>
-        <w:rPr>
-          <w:rFonts w:ascii="Times New Roman" w:hAnsi="Times New Roman" w:cs="Times New Roman"/>
-          <w:sz w:val="24"/>
-          <w:szCs w:val="24"/>
-        </w:rPr>
-        <w:t>Cá nhân</w:t>
-      </w:r>
-    </w:p>
-    <w:p>
-      <w:pPr>
-        <w:ind w:left="720" w:firstLine="720"/>
-        <w:rPr>
-          <w:rFonts w:ascii="Times New Roman" w:hAnsi="Times New Roman" w:cs="Times New Roman"/>
-          <w:sz w:val="24"/>
-          <w:szCs w:val="24"/>
-        </w:rPr>
-      </w:pPr>
-      <w:r>
-        <w:rPr>
-          <w:rFonts w:ascii="Times New Roman" w:hAnsi="Times New Roman" w:cs="Times New Roman"/>
-          <w:sz w:val="24"/>
-          <w:szCs w:val="24"/>
-        </w:rPr>
-        <w:t>[0] (Giặt xả): (20.000 VND/lần)</w:t>
-      </w:r>
-    </w:p>
-    <w:p>
-      <w:pPr>
-        <w:rPr>
-          <w:rFonts w:ascii="Times New Roman" w:hAnsi="Times New Roman" w:cs="Times New Roman"/>
-          <w:sz w:val="24"/>
-          <w:szCs w:val="24"/>
-        </w:rPr>
-      </w:pPr>
-      <w:r>
-        <w:rPr>
-          <w:rFonts w:ascii="Times New Roman" w:hAnsi="Times New Roman" w:cs="Times New Roman"/>
-          <w:sz w:val="24"/>
-          <w:szCs w:val="24"/>
-        </w:rPr>
-        <w:tab/>
-      </w:r>
-      <w:r>
-        <w:rPr>
-          <w:rFonts w:ascii="Times New Roman" w:hAnsi="Times New Roman" w:cs="Times New Roman"/>
-          <w:sz w:val="24"/>
-          <w:szCs w:val="24"/>
-        </w:rPr>
-        <w:tab/>
-        <w:t>[1] (Gửi xe): (50.000 VND/tháng)</w:t>
-      </w:r>
-    </w:p>
-    <w:p>
-      <w:pPr>
-        <w:rPr>
-          <w:rFonts w:ascii="Times New Roman" w:hAnsi="Times New Roman" w:cs="Times New Roman"/>
-          <w:sz w:val="24"/>
-          <w:szCs w:val="24"/>
-        </w:rPr>
-      </w:pPr>
-      <w:r>
-        <w:rPr>
-          <w:rFonts w:ascii="Times New Roman" w:hAnsi="Times New Roman" w:cs="Times New Roman"/>
-          <w:sz w:val="24"/>
-          <w:szCs w:val="24"/>
-        </w:rPr>
-        <w:tab/>
-      </w:r>
-      <w:r>
-        <w:rPr>
-          <w:rFonts w:ascii="Times New Roman" w:hAnsi="Times New Roman" w:cs="Times New Roman"/>
-          <w:sz w:val="24"/>
-          <w:szCs w:val="24"/>
-        </w:rPr>
-        <w:tab/>
-        <w:t>[2</w:t>
-      </w:r>
-      <w:r>
-        <w:rPr>
-          <w:rFonts w:ascii="Times New Roman" w:hAnsi="Times New Roman" w:cs="Times New Roman"/>
-          <w:sz w:val="24"/>
-          <w:szCs w:val="24"/>
-        </w:rPr>
-        <w:t xml:space="preserve">] (Wifi </w:t>
-      </w:r>
-      <w:r>
-        <w:rPr>
-          <w:rFonts w:ascii="Times New Roman" w:hAnsi="Times New Roman" w:cs="Times New Roman"/>
-          <w:sz w:val="24"/>
-          <w:szCs w:val="24"/>
-        </w:rPr>
-        <w:t>cá nhân</w:t>
-      </w:r>
-      <w:r>
-        <w:rPr>
-          <w:rFonts w:ascii="Times New Roman" w:hAnsi="Times New Roman" w:cs="Times New Roman"/>
-          <w:sz w:val="24"/>
-          <w:szCs w:val="24"/>
-        </w:rPr>
-        <w:t xml:space="preserve">): </w:t>
-      </w:r>
-      <w:r>
-        <w:rPr>
-          <w:rFonts w:ascii="Times New Roman" w:hAnsi="Times New Roman" w:cs="Times New Roman"/>
-          <w:sz w:val="24"/>
-          <w:szCs w:val="24"/>
-        </w:rPr>
-        <w:t>(5</w:t>
-      </w:r>
-      <w:r>
-        <w:rPr>
-          <w:rFonts w:ascii="Times New Roman" w:hAnsi="Times New Roman" w:cs="Times New Roman"/>
-          <w:sz w:val="24"/>
-          <w:szCs w:val="24"/>
-        </w:rPr>
-        <w:t>0.000 VND</w:t>
-      </w:r>
-      <w:r>
-        <w:rPr>
-          <w:rFonts w:ascii="Times New Roman" w:hAnsi="Times New Roman" w:cs="Times New Roman"/>
-          <w:sz w:val="24"/>
-          <w:szCs w:val="24"/>
-        </w:rPr>
-        <w:t>/tháng</w:t>
-      </w:r>
-      <w:r>
-        <w:rPr>
-          <w:rFonts w:ascii="Times New Roman" w:hAnsi="Times New Roman" w:cs="Times New Roman"/>
-          <w:sz w:val="24"/>
-          <w:szCs w:val="24"/>
-        </w:rPr>
-        <w:t>)</w:t>
-      </w:r>
-    </w:p>
-    <w:p>
-      <w:pPr>
-        <w:rPr>
-          <w:rFonts w:ascii="Times New Roman" w:hAnsi="Times New Roman" w:cs="Times New Roman"/>
-          <w:sz w:val="24"/>
-          <w:szCs w:val="24"/>
-        </w:rPr>
-      </w:pPr>
-      <w:r>
-        <w:rPr>
-          <w:rFonts w:ascii="Times New Roman" w:hAnsi="Times New Roman" w:cs="Times New Roman"/>
-          <w:sz w:val="24"/>
-          <w:szCs w:val="24"/>
-        </w:rPr>
-        <w:t xml:space="preserve">   </w:t>
-      </w:r>
-    </w:p>
-    <w:p>
-      <w:pPr>
-        <w:rPr>
-          <w:rFonts w:ascii="Times New Roman" w:hAnsi="Times New Roman" w:cs="Times New Roman"/>
-          <w:sz w:val="24"/>
-          <w:szCs w:val="24"/>
-        </w:rPr>
-      </w:pPr>
-      <w:r>
-        <w:rPr>
-          <w:rFonts w:ascii="Times New Roman" w:hAnsi="Times New Roman" w:cs="Times New Roman"/>
-          <w:sz w:val="24"/>
-          <w:szCs w:val="24"/>
-        </w:rPr>
-        <w:t>Cả nhóm: Cài đặt DataBase vào máy trong thư mục QuerySQL với file CreateDataBase, xem mô tả khoá giữa các bảng để biết sơ bộ cấu trúc Database, có thể tự thêm dữ liệu vào bảng để build các query sau</w:t>
-      </w:r>
-    </w:p>
-    <w:p>
-      <w:pPr>
-        <w:rPr>
-          <w:rFonts w:ascii="Times New Roman" w:hAnsi="Times New Roman" w:cs="Times New Roman"/>
-          <w:sz w:val="24"/>
-          <w:szCs w:val="24"/>
-        </w:rPr>
-      </w:pPr>
-    </w:p>
-    <w:p>
-      <w:pPr>
-        <w:rPr>
-          <w:rFonts w:ascii="Times New Roman" w:hAnsi="Times New Roman" w:cs="Times New Roman"/>
-          <w:sz w:val="24"/>
-          <w:szCs w:val="24"/>
-        </w:rPr>
-      </w:pPr>
-      <w:r>
-        <w:rPr>
-          <w:rFonts w:ascii="Times New Roman" w:hAnsi="Times New Roman" w:cs="Times New Roman"/>
-          <w:sz w:val="24"/>
-          <w:szCs w:val="24"/>
-        </w:rPr>
-        <w:t>Quang:</w:t>
-      </w:r>
-    </w:p>
-    <w:p>
-      <w:pPr>
-        <w:rPr>
-          <w:rFonts w:ascii="Times New Roman" w:hAnsi="Times New Roman" w:cs="Times New Roman"/>
-          <w:sz w:val="24"/>
-          <w:szCs w:val="24"/>
-        </w:rPr>
-      </w:pPr>
-      <w:r>
-        <w:rPr>
-          <w:rFonts w:ascii="Times New Roman" w:hAnsi="Times New Roman" w:cs="Times New Roman"/>
-          <w:sz w:val="24"/>
-          <w:szCs w:val="24"/>
-        </w:rPr>
-        <w:t>+ build query sql tạ</w:t>
-      </w:r>
-      <w:r>
-        <w:rPr>
-          <w:rFonts w:ascii="Times New Roman" w:hAnsi="Times New Roman" w:cs="Times New Roman"/>
-          <w:sz w:val="24"/>
-          <w:szCs w:val="24"/>
-        </w:rPr>
-        <w:t xml:space="preserve">o procedure </w:t>
-      </w:r>
-      <w:r>
-        <w:rPr>
-          <w:rFonts w:ascii="Times New Roman" w:hAnsi="Times New Roman" w:cs="Times New Roman"/>
-          <w:sz w:val="24"/>
-          <w:szCs w:val="24"/>
-        </w:rPr>
-        <w:t>về thêm, cập nhật, xoá các thông tin liên quan đến các bảng PHONG, NOITHAT, DIEN, NUOC</w:t>
-      </w:r>
-    </w:p>
-    <w:p>
-      <w:pPr>
-        <w:rPr>
-          <w:rFonts w:ascii="Times New Roman" w:hAnsi="Times New Roman" w:cs="Times New Roman"/>
-          <w:sz w:val="24"/>
-          <w:szCs w:val="24"/>
-        </w:rPr>
-      </w:pPr>
-      <w:r>
-        <w:rPr>
-          <w:rFonts w:ascii="Times New Roman" w:hAnsi="Times New Roman" w:cs="Times New Roman"/>
-          <w:sz w:val="24"/>
-          <w:szCs w:val="24"/>
-        </w:rPr>
-        <w:t>+ add vào file C# để test chạy</w:t>
-      </w:r>
-      <w:r>
-        <w:rPr>
-          <w:rFonts w:ascii="Times New Roman" w:hAnsi="Times New Roman" w:cs="Times New Roman"/>
-          <w:sz w:val="24"/>
-          <w:szCs w:val="24"/>
-        </w:rPr>
-        <w:t xml:space="preserve"> các hàm</w:t>
-      </w:r>
-    </w:p>
-    <w:p>
-      <w:pPr>
-        <w:rPr>
-          <w:rFonts w:ascii="Times New Roman" w:hAnsi="Times New Roman" w:cs="Times New Roman"/>
-          <w:sz w:val="24"/>
-          <w:szCs w:val="24"/>
-        </w:rPr>
-      </w:pPr>
-      <w:r>
-        <w:rPr>
-          <w:rFonts w:ascii="Times New Roman" w:hAnsi="Times New Roman" w:cs="Times New Roman"/>
-          <w:sz w:val="24"/>
-          <w:szCs w:val="24"/>
-        </w:rPr>
-        <w:t>Linh:</w:t>
-      </w:r>
-    </w:p>
-    <w:p>
-      <w:pPr>
-        <w:rPr>
-          <w:rFonts w:ascii="Times New Roman" w:hAnsi="Times New Roman" w:cs="Times New Roman"/>
-          <w:sz w:val="24"/>
-          <w:szCs w:val="24"/>
-        </w:rPr>
-      </w:pPr>
-      <w:r>
-        <w:rPr>
-          <w:rFonts w:ascii="Times New Roman" w:hAnsi="Times New Roman" w:cs="Times New Roman"/>
-          <w:sz w:val="24"/>
-          <w:szCs w:val="24"/>
-        </w:rPr>
-        <w:t>+ build query sql tạo procedure về thêm, cập nhật, xoá thông tin sinh viên theo id_sinhvien, truyền vào các paramenter phù hợp cho procedure</w:t>
-      </w:r>
-    </w:p>
-    <w:p>
-      <w:pPr>
-        <w:rPr>
-          <w:rFonts w:ascii="Times New Roman" w:hAnsi="Times New Roman" w:cs="Times New Roman"/>
-          <w:sz w:val="24"/>
-          <w:szCs w:val="24"/>
-        </w:rPr>
-      </w:pPr>
-      <w:r>
-        <w:rPr>
-          <w:rFonts w:ascii="Times New Roman" w:hAnsi="Times New Roman" w:cs="Times New Roman"/>
-          <w:sz w:val="24"/>
-          <w:szCs w:val="24"/>
-        </w:rPr>
-        <w:t>+ build query sql tạo procedure về thêm, cập nhậ</w:t>
-      </w:r>
-      <w:r>
-        <w:rPr>
-          <w:rFonts w:ascii="Times New Roman" w:hAnsi="Times New Roman" w:cs="Times New Roman"/>
-          <w:sz w:val="24"/>
-          <w:szCs w:val="24"/>
-        </w:rPr>
-        <w:t xml:space="preserve">t, xoá </w:t>
-      </w:r>
-      <w:r>
-        <w:rPr>
-          <w:rFonts w:ascii="Times New Roman" w:hAnsi="Times New Roman" w:cs="Times New Roman"/>
-          <w:sz w:val="24"/>
-          <w:szCs w:val="24"/>
-        </w:rPr>
-        <w:t>thông tin phụ huynh theo id_sinhvien</w:t>
-      </w:r>
-      <w:r>
-        <w:rPr>
-          <w:rFonts w:ascii="Times New Roman" w:hAnsi="Times New Roman" w:cs="Times New Roman"/>
-          <w:sz w:val="24"/>
-          <w:szCs w:val="24"/>
-        </w:rPr>
-        <w:t>, truyền vào các paramenter phù hợp cho procedure</w:t>
-      </w:r>
-    </w:p>
-    <w:p>
-      <w:pPr>
-        <w:rPr>
-          <w:rFonts w:ascii="Times New Roman" w:hAnsi="Times New Roman" w:cs="Times New Roman"/>
-          <w:sz w:val="24"/>
-          <w:szCs w:val="24"/>
-        </w:rPr>
-      </w:pPr>
-      <w:r>
-        <w:rPr>
-          <w:rFonts w:ascii="Times New Roman" w:hAnsi="Times New Roman" w:cs="Times New Roman"/>
-          <w:sz w:val="24"/>
-          <w:szCs w:val="24"/>
-        </w:rPr>
-        <w:t xml:space="preserve">+ </w:t>
-      </w:r>
-      <w:r>
-        <w:rPr>
-          <w:rFonts w:ascii="Times New Roman" w:hAnsi="Times New Roman" w:cs="Times New Roman"/>
-          <w:sz w:val="24"/>
-          <w:szCs w:val="24"/>
-        </w:rPr>
-        <w:t>Code</w:t>
-      </w:r>
-      <w:r>
-        <w:rPr>
-          <w:rFonts w:ascii="Times New Roman" w:hAnsi="Times New Roman" w:cs="Times New Roman"/>
-          <w:sz w:val="24"/>
-          <w:szCs w:val="24"/>
-        </w:rPr>
-        <w:t xml:space="preserve"> vào file C# để test chạy các hàm</w:t>
-      </w:r>
-    </w:p>
-    <w:p>
-      <w:pPr>
-        <w:rPr>
-          <w:rFonts w:ascii="Times New Roman" w:hAnsi="Times New Roman" w:cs="Times New Roman"/>
-          <w:sz w:val="24"/>
-          <w:szCs w:val="24"/>
-        </w:rPr>
-      </w:pPr>
-      <w:r>
-        <w:rPr>
-          <w:rFonts w:ascii="Times New Roman" w:hAnsi="Times New Roman" w:cs="Times New Roman"/>
-          <w:sz w:val="24"/>
-          <w:szCs w:val="24"/>
-        </w:rPr>
-        <w:lastRenderedPageBreak/>
-        <w:t>Nghĩa</w:t>
-      </w:r>
-      <w:r>
-        <w:rPr>
-          <w:rFonts w:ascii="Times New Roman" w:hAnsi="Times New Roman" w:cs="Times New Roman"/>
-          <w:sz w:val="24"/>
-          <w:szCs w:val="24"/>
-        </w:rPr>
-        <w:t xml:space="preserve">: </w:t>
-      </w:r>
-      <w:r>
-        <w:rPr>
-          <w:rFonts w:ascii="Times New Roman" w:hAnsi="Times New Roman" w:cs="Times New Roman"/>
-          <w:sz w:val="24"/>
-          <w:szCs w:val="24"/>
-        </w:rPr>
-        <w:t>Điều chỉnh file báo cáo của nhóm</w:t>
-      </w:r>
-      <w:r>
-        <w:rPr>
-          <w:rFonts w:ascii="Times New Roman" w:hAnsi="Times New Roman" w:cs="Times New Roman"/>
-          <w:sz w:val="24"/>
-          <w:szCs w:val="24"/>
-        </w:rPr>
-        <w:t xml:space="preserve"> </w:t>
-      </w:r>
-      <w:r>
-        <w:rPr>
-          <w:rFonts w:ascii="Times New Roman" w:hAnsi="Times New Roman" w:cs="Times New Roman"/>
-          <w:sz w:val="24"/>
-          <w:szCs w:val="24"/>
-        </w:rPr>
-        <w:t>cho phù hợp</w:t>
-      </w:r>
-      <w:r>
-        <w:rPr>
-          <w:rFonts w:ascii="Times New Roman" w:hAnsi="Times New Roman" w:cs="Times New Roman"/>
-          <w:sz w:val="24"/>
-          <w:szCs w:val="24"/>
-        </w:rPr>
-        <w:t>, thêm phân công công việc, miêu tả thêm về bài toán, công cụ, code nếu có thể</w:t>
-      </w:r>
-      <w:r>
-        <w:rPr>
-          <w:rFonts w:ascii="Times New Roman" w:hAnsi="Times New Roman" w:cs="Times New Roman"/>
-          <w:sz w:val="24"/>
-          <w:szCs w:val="24"/>
-        </w:rPr>
-        <w:t>.</w:t>
-      </w:r>
-    </w:p>
-    <w:p>
-      <w:pPr>
-        <w:rPr>
-          <w:rFonts w:ascii="Times New Roman" w:hAnsi="Times New Roman" w:cs="Times New Roman"/>
-          <w:sz w:val="24"/>
-          <w:szCs w:val="24"/>
-        </w:rPr>
-      </w:pPr>
-      <w:r>
-        <w:rPr>
-          <w:rFonts w:ascii="Times New Roman" w:hAnsi="Times New Roman" w:cs="Times New Roman"/>
-          <w:sz w:val="24"/>
-          <w:szCs w:val="24"/>
-        </w:rPr>
-        <w:t xml:space="preserve">   </w:t>
-      </w:r>
-      <w:r>
-        <w:rPr>
-          <w:rFonts w:ascii="Times New Roman" w:hAnsi="Times New Roman" w:cs="Times New Roman"/>
-          <w:sz w:val="24"/>
-          <w:szCs w:val="24"/>
-        </w:rPr>
-        <w:t>Sơ bộ g</w:t>
-      </w:r>
-      <w:r>
-        <w:rPr>
-          <w:rFonts w:ascii="Times New Roman" w:hAnsi="Times New Roman" w:cs="Times New Roman"/>
-          <w:sz w:val="24"/>
-          <w:szCs w:val="24"/>
-        </w:rPr>
-        <w:t>iao diện gồm: 3 tuỳ chọn chính: Quản lý phòng, Quản lý Sinh viên, Quản lý Dịch vụ</w:t>
-      </w:r>
-    </w:p>
-    <w:p>
-      <w:pPr>
-        <w:rPr>
-          <w:rFonts w:ascii="Times New Roman" w:hAnsi="Times New Roman" w:cs="Times New Roman"/>
-          <w:sz w:val="24"/>
-          <w:szCs w:val="24"/>
-        </w:rPr>
-      </w:pPr>
-      <w:r>
-        <w:rPr>
-          <w:rFonts w:ascii="Times New Roman" w:hAnsi="Times New Roman" w:cs="Times New Roman"/>
-          <w:sz w:val="24"/>
-          <w:szCs w:val="24"/>
-        </w:rPr>
-        <w:t>- Trong menu tuỳ chọn Quản lý phòng gồm:</w:t>
-      </w:r>
-    </w:p>
-    <w:p>
-      <w:pPr>
-        <w:ind w:firstLine="720"/>
-        <w:rPr>
-          <w:rFonts w:ascii="Times New Roman" w:hAnsi="Times New Roman" w:cs="Times New Roman"/>
-          <w:sz w:val="24"/>
-          <w:szCs w:val="24"/>
-        </w:rPr>
-      </w:pPr>
-      <w:r>
-        <w:rPr>
-          <w:rFonts w:ascii="Times New Roman" w:hAnsi="Times New Roman" w:cs="Times New Roman"/>
-          <w:sz w:val="24"/>
-          <w:szCs w:val="24"/>
-        </w:rPr>
-        <w:t>+ Tìm thông tin phòng theo tên, ID phòng</w:t>
-      </w:r>
-    </w:p>
-    <w:p>
-      <w:pPr>
-        <w:ind w:firstLine="720"/>
-        <w:rPr>
-          <w:rFonts w:ascii="Times New Roman" w:hAnsi="Times New Roman" w:cs="Times New Roman"/>
-          <w:sz w:val="24"/>
-          <w:szCs w:val="24"/>
-        </w:rPr>
-      </w:pPr>
-      <w:r>
-        <w:rPr>
-          <w:rFonts w:ascii="Times New Roman" w:hAnsi="Times New Roman" w:cs="Times New Roman"/>
-          <w:sz w:val="24"/>
-          <w:szCs w:val="24"/>
-        </w:rPr>
-        <w:t>+ Chỉnh sửa thông tin liên quan tới phòng hiện tại thông qua tên, ID phòng</w:t>
-      </w:r>
-    </w:p>
-    <w:p>
-      <w:pPr>
-        <w:ind w:firstLine="720"/>
-        <w:rPr>
-          <w:rFonts w:ascii="Times New Roman" w:hAnsi="Times New Roman" w:cs="Times New Roman"/>
-          <w:sz w:val="24"/>
-          <w:szCs w:val="24"/>
-        </w:rPr>
-      </w:pPr>
-      <w:r>
-        <w:rPr>
-          <w:rFonts w:ascii="Times New Roman" w:hAnsi="Times New Roman" w:cs="Times New Roman"/>
-          <w:sz w:val="24"/>
-          <w:szCs w:val="24"/>
-        </w:rPr>
-        <w:t>+ Thêm, xoá các phòng trong database.</w:t>
-      </w:r>
-    </w:p>
-    <w:p>
-      <w:pPr>
-        <w:rPr>
-          <w:rFonts w:ascii="Times New Roman" w:hAnsi="Times New Roman" w:cs="Times New Roman"/>
-          <w:sz w:val="24"/>
-          <w:szCs w:val="24"/>
-        </w:rPr>
-      </w:pPr>
       <w:r>
         <w:rPr>
           <w:rFonts w:ascii="Times New Roman" w:hAnsi="Times New Roman" w:cs="Times New Roman"/>
@@ -1246,6 +1270,24 @@
           <w:sz w:val="24"/>
           <w:szCs w:val="24"/>
         </w:rPr>
+        <w:tab/>
+        <w:t>+ Hiển thị danh sách thông tin về sinh viên, có sử dụng các thuật toán sắp xếp</w:t>
+      </w:r>
+    </w:p>
+    <w:p>
+      <w:pPr>
+        <w:rPr>
+          <w:rFonts w:ascii="Times New Roman" w:hAnsi="Times New Roman" w:cs="Times New Roman"/>
+          <w:sz w:val="24"/>
+          <w:szCs w:val="24"/>
+        </w:rPr>
+      </w:pPr>
+      <w:r>
+        <w:rPr>
+          <w:rFonts w:ascii="Times New Roman" w:hAnsi="Times New Roman" w:cs="Times New Roman"/>
+          <w:sz w:val="24"/>
+          <w:szCs w:val="24"/>
+        </w:rPr>
         <w:t xml:space="preserve">- </w:t>
       </w:r>
       <w:r>
@@ -1331,6 +1373,24 @@
           <w:szCs w:val="24"/>
         </w:rPr>
         <w:t xml:space="preserve"> thông tin sử dụng các dịch vụ của phòng trong tháng này</w:t>
+      </w:r>
+    </w:p>
+    <w:p>
+      <w:pPr>
+        <w:rPr>
+          <w:rFonts w:ascii="Times New Roman" w:hAnsi="Times New Roman" w:cs="Times New Roman"/>
+          <w:sz w:val="24"/>
+          <w:szCs w:val="24"/>
+        </w:rPr>
+      </w:pPr>
+      <w:r>
+        <w:rPr>
+          <w:rFonts w:ascii="Times New Roman" w:hAnsi="Times New Roman" w:cs="Times New Roman"/>
+          <w:sz w:val="24"/>
+          <w:szCs w:val="24"/>
+        </w:rPr>
+        <w:tab/>
+        <w:t>+ Hiển thị các dịch vụ của phòng, sinh viên</w:t>
       </w:r>
     </w:p>
     <w:p>

</xml_diff>

<commit_message>
Thêm một số thuật toán sắp xếp phòng
</commit_message>
<xml_diff>
--- a/File_Trinh_Bay_De_Tai/Sơ đồ phân công công việc.docx
+++ b/File_Trinh_Bay_De_Tai/Sơ đồ phân công công việc.docx
@@ -669,7 +669,25 @@
           <w:szCs w:val="24"/>
         </w:rPr>
         <w:tab/>
-        <w:t>[1] (Gửi xe): (50.000 VND/tháng)</w:t>
+        <w:t>[1] (Gử</w:t>
+      </w:r>
+      <w:r>
+        <w:rPr>
+          <w:rFonts w:ascii="Times New Roman" w:hAnsi="Times New Roman" w:cs="Times New Roman"/>
+          <w:sz w:val="24"/>
+          <w:szCs w:val="24"/>
+        </w:rPr>
+        <w:t>i xe): (6</w:t>
+      </w:r>
+      <w:bookmarkStart w:id="0" w:name="_GoBack"/>
+      <w:bookmarkEnd w:id="0"/>
+      <w:r>
+        <w:rPr>
+          <w:rFonts w:ascii="Times New Roman" w:hAnsi="Times New Roman" w:cs="Times New Roman"/>
+          <w:sz w:val="24"/>
+          <w:szCs w:val="24"/>
+        </w:rPr>
+        <w:t>0.000 VND/tháng)</w:t>
       </w:r>
     </w:p>
     <w:p>
@@ -1182,8 +1200,6 @@
         </w:rPr>
         <w:t>+ Hiển thị các thông tin về phòng</w:t>
       </w:r>
-      <w:bookmarkStart w:id="0" w:name="_GoBack"/>
-      <w:bookmarkEnd w:id="0"/>
     </w:p>
     <w:p>
       <w:pPr>

</xml_diff>